<commit_message>
added kinezet fix (still needs sq fix)
</commit_message>
<xml_diff>
--- a/documents/szkeleton_terv.docx
+++ b/documents/szkeleton_terv.docx
@@ -48,7 +48,6 @@
                 <w:szCs w:val="72"/>
               </w:rPr>
             </w:pPr>
-            <w:proofErr w:type="spellStart"/>
             <w:r>
               <w:rPr>
                 <w:b/>
@@ -58,7 +57,6 @@
               </w:rPr>
               <w:t>Fungorium</w:t>
             </w:r>
-            <w:proofErr w:type="spellEnd"/>
           </w:p>
         </w:tc>
       </w:tr>
@@ -83,17 +81,8 @@
                 <w:sz w:val="48"/>
                 <w:szCs w:val="48"/>
               </w:rPr>
-              <w:t xml:space="preserve">68 – </w:t>
-            </w:r>
-            <w:proofErr w:type="spellStart"/>
-            <w:r>
-              <w:rPr>
-                <w:sz w:val="48"/>
-                <w:szCs w:val="48"/>
-              </w:rPr>
-              <w:t>nullpointerexception</w:t>
-            </w:r>
-            <w:proofErr w:type="spellEnd"/>
+              <w:t>68 – nullpointerexception</w:t>
+            </w:r>
           </w:p>
         </w:tc>
       </w:tr>
@@ -144,13 +133,8 @@
               <w:pStyle w:val="Cmsor1"/>
               <w:jc w:val="center"/>
             </w:pPr>
-            <w:proofErr w:type="spellStart"/>
-            <w:r>
-              <w:t>Szkeleton</w:t>
-            </w:r>
-            <w:proofErr w:type="spellEnd"/>
-            <w:r>
-              <w:t xml:space="preserve"> tervezése</w:t>
+            <w:r>
+              <w:t>Szkeleton tervezése</w:t>
             </w:r>
           </w:p>
           <w:p/>
@@ -368,19 +352,9 @@
                   </w:tcBorders>
                 </w:tcPr>
                 <w:p>
-                  <w:proofErr w:type="spellStart"/>
                   <w:r>
-                    <w:t>Kuzmin</w:t>
+                    <w:t>Kuzmin Iván Georgijevics</w:t>
                   </w:r>
-                  <w:proofErr w:type="spellEnd"/>
-                  <w:r>
-                    <w:t xml:space="preserve"> Iván </w:t>
-                  </w:r>
-                  <w:proofErr w:type="spellStart"/>
-                  <w:r>
-                    <w:t>Georgijevics</w:t>
-                  </w:r>
-                  <w:proofErr w:type="spellEnd"/>
                 </w:p>
               </w:tc>
               <w:tc>
@@ -545,30 +519,8 @@
           <w:rFonts w:cs="Times New Roman"/>
         </w:rPr>
         <w:lastRenderedPageBreak/>
-        <w:t xml:space="preserve">A </w:t>
+        <w:t>A szkeleton modell valóságos use-case-ei</w:t>
       </w:r>
-      <w:proofErr w:type="spellStart"/>
-      <w:r>
-        <w:rPr>
-          <w:rFonts w:cs="Times New Roman"/>
-        </w:rPr>
-        <w:t>szkeleton</w:t>
-      </w:r>
-      <w:proofErr w:type="spellEnd"/>
-      <w:r>
-        <w:rPr>
-          <w:rFonts w:cs="Times New Roman"/>
-        </w:rPr>
-        <w:t xml:space="preserve"> modell valóságos </w:t>
-      </w:r>
-      <w:proofErr w:type="spellStart"/>
-      <w:r>
-        <w:rPr>
-          <w:rFonts w:cs="Times New Roman"/>
-        </w:rPr>
-        <w:t>use-case-ei</w:t>
-      </w:r>
-      <w:proofErr w:type="spellEnd"/>
     </w:p>
     <w:p>
       <w:pPr>
@@ -578,13 +530,8 @@
         </w:tabs>
         <w:ind w:left="0" w:firstLine="0"/>
       </w:pPr>
-      <w:proofErr w:type="spellStart"/>
       <w:r>
-        <w:t>Use-case</w:t>
-      </w:r>
-      <w:proofErr w:type="spellEnd"/>
-      <w:r>
-        <w:t xml:space="preserve"> diagram</w:t>
+        <w:t>Use-case diagram</w:t>
       </w:r>
     </w:p>
     <w:p>
@@ -655,14 +602,9 @@
         </w:tabs>
         <w:ind w:left="0" w:firstLine="0"/>
       </w:pPr>
-      <w:proofErr w:type="spellStart"/>
       <w:r>
         <w:lastRenderedPageBreak/>
-        <w:t>Use-case</w:t>
-      </w:r>
-      <w:proofErr w:type="spellEnd"/>
-      <w:r>
-        <w:t xml:space="preserve"> leírások</w:t>
+        <w:t>Use-case leírások</w:t>
       </w:r>
     </w:p>
     <w:tbl>
@@ -699,19 +641,11 @@
                 <w:b/>
               </w:rPr>
             </w:pPr>
-            <w:proofErr w:type="spellStart"/>
             <w:r>
               <w:rPr>
                 <w:b/>
               </w:rPr>
-              <w:t>Use-case</w:t>
-            </w:r>
-            <w:proofErr w:type="spellEnd"/>
-            <w:r>
-              <w:rPr>
-                <w:b/>
-              </w:rPr>
-              <w:t xml:space="preserve"> neve</w:t>
+              <w:t>Use-case neve</w:t>
             </w:r>
           </w:p>
         </w:tc>
@@ -735,78 +669,30 @@
                 <w:color w:val="auto"/>
               </w:rPr>
             </w:pPr>
-            <w:proofErr w:type="spellStart"/>
             <w:r>
               <w:rPr>
                 <w:i w:val="0"/>
                 <w:iCs/>
                 <w:color w:val="auto"/>
               </w:rPr>
-              <w:t>Insect</w:t>
-            </w:r>
-            <w:proofErr w:type="spellEnd"/>
+              <w:t xml:space="preserve">Insect steps across </w:t>
+            </w:r>
             <w:r>
               <w:rPr>
                 <w:i w:val="0"/>
                 <w:iCs/>
                 <w:color w:val="auto"/>
               </w:rPr>
-              <w:t xml:space="preserve"> </w:t>
-            </w:r>
-            <w:proofErr w:type="spellStart"/>
+              <w:t>m</w:t>
+            </w:r>
             <w:r>
               <w:rPr>
                 <w:i w:val="0"/>
                 <w:iCs/>
                 <w:color w:val="auto"/>
               </w:rPr>
-              <w:t>steps</w:t>
-            </w:r>
-            <w:proofErr w:type="spellEnd"/>
-            <w:r>
-              <w:rPr>
-                <w:i w:val="0"/>
-                <w:iCs/>
-                <w:color w:val="auto"/>
-              </w:rPr>
-              <w:t xml:space="preserve"> </w:t>
-            </w:r>
-            <w:proofErr w:type="spellStart"/>
-            <w:r>
-              <w:rPr>
-                <w:i w:val="0"/>
-                <w:iCs/>
-                <w:color w:val="auto"/>
-              </w:rPr>
-              <w:t>across</w:t>
-            </w:r>
-            <w:proofErr w:type="spellEnd"/>
-            <w:r>
-              <w:rPr>
-                <w:i w:val="0"/>
-                <w:iCs/>
-                <w:color w:val="auto"/>
-              </w:rPr>
-              <w:t xml:space="preserve"> </w:t>
-            </w:r>
-            <w:proofErr w:type="spellStart"/>
-            <w:r>
-              <w:rPr>
-                <w:i w:val="0"/>
-                <w:iCs/>
-                <w:color w:val="auto"/>
-              </w:rPr>
-              <w:t>m</w:t>
-            </w:r>
-            <w:r>
-              <w:rPr>
-                <w:i w:val="0"/>
-                <w:iCs/>
-                <w:color w:val="auto"/>
-              </w:rPr>
               <w:t>ycelium</w:t>
             </w:r>
-            <w:proofErr w:type="spellEnd"/>
           </w:p>
           <w:p/>
         </w:tc>
@@ -845,15 +731,7 @@
           </w:tcPr>
           <w:p>
             <w:r>
-              <w:t xml:space="preserve">A rovar átlép két szomszédos </w:t>
-            </w:r>
-            <w:proofErr w:type="spellStart"/>
-            <w:r>
-              <w:t>tekton</w:t>
-            </w:r>
-            <w:proofErr w:type="spellEnd"/>
-            <w:r>
-              <w:t xml:space="preserve"> között</w:t>
+              <w:t>A rovar átlép két szomszédos tekton között</w:t>
             </w:r>
           </w:p>
         </w:tc>
@@ -872,14 +750,12 @@
                 <w:b/>
               </w:rPr>
             </w:pPr>
-            <w:proofErr w:type="spellStart"/>
             <w:r>
               <w:rPr>
                 <w:b/>
               </w:rPr>
               <w:t>Aktorok</w:t>
             </w:r>
-            <w:proofErr w:type="spellEnd"/>
           </w:p>
         </w:tc>
         <w:tc>
@@ -921,15 +797,7 @@
           </w:tcPr>
           <w:p>
             <w:r>
-              <w:t xml:space="preserve">A két szomszédos </w:t>
-            </w:r>
-            <w:proofErr w:type="spellStart"/>
-            <w:r>
-              <w:t>tekton</w:t>
-            </w:r>
-            <w:proofErr w:type="spellEnd"/>
-            <w:r>
-              <w:t xml:space="preserve"> egyikén van egy gombatest</w:t>
+              <w:t>A két szomszédos tekton egyikén van egy gombatest</w:t>
             </w:r>
           </w:p>
           <w:p>
@@ -937,24 +805,11 @@
               <w:t>E</w:t>
             </w:r>
             <w:r>
-              <w:t xml:space="preserve">hhez kapcsolódik a </w:t>
-            </w:r>
-            <w:proofErr w:type="gramStart"/>
-            <w:r>
-              <w:t>foná</w:t>
-            </w:r>
-            <w:r>
-              <w:t>l</w:t>
-            </w:r>
-            <w:proofErr w:type="gramEnd"/>
-            <w:r>
-              <w:t xml:space="preserve"> ami összeköti a </w:t>
-            </w:r>
-            <w:proofErr w:type="spellStart"/>
-            <w:r>
-              <w:t>tektonokat</w:t>
-            </w:r>
-            <w:proofErr w:type="spellEnd"/>
+              <w:t>hhez kapcsolódik a foná</w:t>
+            </w:r>
+            <w:r>
+              <w:t>l ami összeköti a tektonokat</w:t>
+            </w:r>
           </w:p>
           <w:p>
             <w:r>
@@ -963,13 +818,8 @@
           </w:p>
           <w:p>
             <w:r>
-              <w:t xml:space="preserve">Majd átlép a másik </w:t>
-            </w:r>
-            <w:proofErr w:type="spellStart"/>
-            <w:r>
-              <w:t>tektonra</w:t>
-            </w:r>
-            <w:proofErr w:type="spellEnd"/>
+              <w:t>Majd átlép a másik tektonra</w:t>
+            </w:r>
           </w:p>
         </w:tc>
       </w:tr>
@@ -1009,19 +859,11 @@
                 <w:b/>
               </w:rPr>
             </w:pPr>
-            <w:proofErr w:type="spellStart"/>
             <w:r>
               <w:rPr>
                 <w:b/>
               </w:rPr>
-              <w:t>Use-case</w:t>
-            </w:r>
-            <w:proofErr w:type="spellEnd"/>
-            <w:r>
-              <w:rPr>
-                <w:b/>
-              </w:rPr>
-              <w:t xml:space="preserve"> neve</w:t>
+              <w:t>Use-case neve</w:t>
             </w:r>
           </w:p>
         </w:tc>
@@ -1045,60 +887,30 @@
                 <w:color w:val="auto"/>
               </w:rPr>
             </w:pPr>
-            <w:proofErr w:type="spellStart"/>
             <w:r>
               <w:rPr>
                 <w:i w:val="0"/>
                 <w:iCs/>
                 <w:color w:val="auto"/>
               </w:rPr>
-              <w:t>Insect</w:t>
-            </w:r>
-            <w:proofErr w:type="spellEnd"/>
+              <w:t xml:space="preserve">Insect cuts </w:t>
+            </w:r>
             <w:r>
               <w:rPr>
                 <w:i w:val="0"/>
                 <w:iCs/>
                 <w:color w:val="auto"/>
               </w:rPr>
-              <w:t xml:space="preserve"> </w:t>
-            </w:r>
-            <w:proofErr w:type="spellStart"/>
+              <w:t>m</w:t>
+            </w:r>
             <w:r>
               <w:rPr>
                 <w:i w:val="0"/>
                 <w:iCs/>
                 <w:color w:val="auto"/>
               </w:rPr>
-              <w:t>cuts</w:t>
-            </w:r>
-            <w:proofErr w:type="spellEnd"/>
-            <w:r>
-              <w:rPr>
-                <w:i w:val="0"/>
-                <w:iCs/>
-                <w:color w:val="auto"/>
-              </w:rPr>
-              <w:t xml:space="preserve"> </w:t>
-            </w:r>
-            <w:proofErr w:type="spellStart"/>
-            <w:r>
-              <w:rPr>
-                <w:i w:val="0"/>
-                <w:iCs/>
-                <w:color w:val="auto"/>
-              </w:rPr>
-              <w:t>m</w:t>
-            </w:r>
-            <w:r>
-              <w:rPr>
-                <w:i w:val="0"/>
-                <w:iCs/>
-                <w:color w:val="auto"/>
-              </w:rPr>
               <w:t>ycelium</w:t>
             </w:r>
-            <w:proofErr w:type="spellEnd"/>
           </w:p>
           <w:p/>
         </w:tc>
@@ -1137,23 +949,7 @@
           </w:tcPr>
           <w:p>
             <w:r>
-              <w:t xml:space="preserve">A rovar </w:t>
-            </w:r>
-            <w:proofErr w:type="spellStart"/>
-            <w:r>
-              <w:t>elrág</w:t>
-            </w:r>
-            <w:proofErr w:type="spellEnd"/>
-            <w:r>
-              <w:t xml:space="preserve"> két </w:t>
-            </w:r>
-            <w:proofErr w:type="spellStart"/>
-            <w:r>
-              <w:t>tekton</w:t>
-            </w:r>
-            <w:proofErr w:type="spellEnd"/>
-            <w:r>
-              <w:t xml:space="preserve"> között egy fonalat</w:t>
+              <w:t>A rovar elrág két tekton között egy fonalat</w:t>
             </w:r>
           </w:p>
         </w:tc>
@@ -1172,14 +968,12 @@
                 <w:b/>
               </w:rPr>
             </w:pPr>
-            <w:proofErr w:type="spellStart"/>
             <w:r>
               <w:rPr>
                 <w:b/>
               </w:rPr>
               <w:t>Aktorok</w:t>
             </w:r>
-            <w:proofErr w:type="spellEnd"/>
           </w:p>
         </w:tc>
         <w:tc>
@@ -1221,36 +1015,12 @@
           </w:tcPr>
           <w:p>
             <w:r>
-              <w:t xml:space="preserve">A két </w:t>
-            </w:r>
-            <w:proofErr w:type="spellStart"/>
-            <w:r>
-              <w:t>tekton</w:t>
-            </w:r>
-            <w:proofErr w:type="spellEnd"/>
-            <w:r>
-              <w:t xml:space="preserve"> kezdetben össze van kötve egy fonállal, a rovar az összeköttetés egyik oldalán áll.</w:t>
-            </w:r>
-          </w:p>
-          <w:p>
-            <w:r>
-              <w:t xml:space="preserve">Hogy a fonál életben legyen ezért az egyik </w:t>
-            </w:r>
-            <w:proofErr w:type="spellStart"/>
-            <w:r>
-              <w:t>tektonon</w:t>
-            </w:r>
-            <w:proofErr w:type="spellEnd"/>
-            <w:r>
-              <w:t xml:space="preserve"> szerepel egy </w:t>
-            </w:r>
-            <w:proofErr w:type="gramStart"/>
-            <w:r>
-              <w:t>gombatest</w:t>
-            </w:r>
-            <w:proofErr w:type="gramEnd"/>
-            <w:r>
-              <w:t xml:space="preserve"> ami össze van kötve a fonállal</w:t>
+              <w:t>A két tekton kezdetben össze van kötve egy fonállal, a rovar az összeköttetés egyik oldalán áll.</w:t>
+            </w:r>
+          </w:p>
+          <w:p>
+            <w:r>
+              <w:t>Hogy a fonál életben legyen ezért az egyik tektonon szerepel egy gombatest ami össze van kötve a fonállal</w:t>
             </w:r>
           </w:p>
           <w:p>
@@ -1306,19 +1076,11 @@
                 <w:b/>
               </w:rPr>
             </w:pPr>
-            <w:proofErr w:type="spellStart"/>
             <w:r>
               <w:rPr>
                 <w:b/>
               </w:rPr>
-              <w:t>Use-case</w:t>
-            </w:r>
-            <w:proofErr w:type="spellEnd"/>
-            <w:r>
-              <w:rPr>
-                <w:b/>
-              </w:rPr>
-              <w:t xml:space="preserve"> neve</w:t>
+              <w:t>Use-case neve</w:t>
             </w:r>
           </w:p>
         </w:tc>
@@ -1342,60 +1104,30 @@
                 <w:color w:val="auto"/>
               </w:rPr>
             </w:pPr>
-            <w:proofErr w:type="spellStart"/>
             <w:r>
               <w:rPr>
                 <w:i w:val="0"/>
                 <w:iCs/>
                 <w:color w:val="auto"/>
               </w:rPr>
-              <w:t>Insect</w:t>
-            </w:r>
-            <w:proofErr w:type="spellEnd"/>
+              <w:t xml:space="preserve">Insect eats </w:t>
+            </w:r>
             <w:r>
               <w:rPr>
                 <w:i w:val="0"/>
                 <w:iCs/>
                 <w:color w:val="auto"/>
               </w:rPr>
-              <w:t xml:space="preserve"> </w:t>
-            </w:r>
-            <w:proofErr w:type="spellStart"/>
+              <w:t>s</w:t>
+            </w:r>
             <w:r>
               <w:rPr>
                 <w:i w:val="0"/>
                 <w:iCs/>
                 <w:color w:val="auto"/>
               </w:rPr>
-              <w:t>eats</w:t>
-            </w:r>
-            <w:proofErr w:type="spellEnd"/>
-            <w:r>
-              <w:rPr>
-                <w:i w:val="0"/>
-                <w:iCs/>
-                <w:color w:val="auto"/>
-              </w:rPr>
-              <w:t xml:space="preserve"> </w:t>
-            </w:r>
-            <w:proofErr w:type="spellStart"/>
-            <w:r>
-              <w:rPr>
-                <w:i w:val="0"/>
-                <w:iCs/>
-                <w:color w:val="auto"/>
-              </w:rPr>
-              <w:t>s</w:t>
-            </w:r>
-            <w:r>
-              <w:rPr>
-                <w:i w:val="0"/>
-                <w:iCs/>
-                <w:color w:val="auto"/>
-              </w:rPr>
               <w:t>pore</w:t>
             </w:r>
-            <w:proofErr w:type="spellEnd"/>
           </w:p>
           <w:p/>
         </w:tc>
@@ -1453,14 +1185,12 @@
                 <w:b/>
               </w:rPr>
             </w:pPr>
-            <w:proofErr w:type="spellStart"/>
             <w:r>
               <w:rPr>
                 <w:b/>
               </w:rPr>
               <w:t>Aktorok</w:t>
             </w:r>
-            <w:proofErr w:type="spellEnd"/>
           </w:p>
         </w:tc>
         <w:tc>
@@ -1512,13 +1242,8 @@
           </w:p>
           <w:p>
             <w:r>
-              <w:t xml:space="preserve">A rovar a spórával azonos mezőn áll egy </w:t>
-            </w:r>
-            <w:proofErr w:type="spellStart"/>
-            <w:r>
-              <w:t>tektonon</w:t>
-            </w:r>
-            <w:proofErr w:type="spellEnd"/>
+              <w:t>A rovar a spórával azonos mezőn áll egy tektonon</w:t>
+            </w:r>
           </w:p>
           <w:p>
             <w:r>
@@ -1573,19 +1298,11 @@
                 <w:b/>
               </w:rPr>
             </w:pPr>
-            <w:proofErr w:type="spellStart"/>
             <w:r>
               <w:rPr>
                 <w:b/>
               </w:rPr>
-              <w:t>Use-case</w:t>
-            </w:r>
-            <w:proofErr w:type="spellEnd"/>
-            <w:r>
-              <w:rPr>
-                <w:b/>
-              </w:rPr>
-              <w:t xml:space="preserve"> neve</w:t>
+              <w:t>Use-case neve</w:t>
             </w:r>
           </w:p>
         </w:tc>
@@ -1604,27 +1321,9 @@
                 <w:numId w:val="77"/>
               </w:numPr>
             </w:pPr>
-            <w:proofErr w:type="spellStart"/>
-            <w:r>
-              <w:t>Insect</w:t>
-            </w:r>
-            <w:proofErr w:type="spellEnd"/>
-            <w:r>
-              <w:t xml:space="preserve"> </w:t>
-            </w:r>
-            <w:proofErr w:type="spellStart"/>
-            <w:r>
-              <w:t>speeds</w:t>
-            </w:r>
-            <w:proofErr w:type="spellEnd"/>
-            <w:r>
-              <w:t xml:space="preserve"> </w:t>
-            </w:r>
-            <w:proofErr w:type="spellStart"/>
-            <w:r>
-              <w:t>up</w:t>
-            </w:r>
-            <w:proofErr w:type="spellEnd"/>
+            <w:r>
+              <w:t>Insect speeds up</w:t>
+            </w:r>
           </w:p>
         </w:tc>
       </w:tr>
@@ -1681,14 +1380,12 @@
                 <w:b/>
               </w:rPr>
             </w:pPr>
-            <w:proofErr w:type="spellStart"/>
             <w:r>
               <w:rPr>
                 <w:b/>
               </w:rPr>
               <w:t>Aktorok</w:t>
             </w:r>
-            <w:proofErr w:type="spellEnd"/>
           </w:p>
         </w:tc>
         <w:tc>
@@ -1730,13 +1427,8 @@
           </w:tcPr>
           <w:p>
             <w:r>
-              <w:t xml:space="preserve">A rovar egy mezőn áll egy </w:t>
-            </w:r>
-            <w:proofErr w:type="spellStart"/>
-            <w:r>
-              <w:t>tektonon</w:t>
-            </w:r>
-            <w:proofErr w:type="spellEnd"/>
+              <w:t>A rovar egy mezőn áll egy tektonon</w:t>
+            </w:r>
           </w:p>
           <w:p>
             <w:r>
@@ -1786,19 +1478,11 @@
                 <w:b/>
               </w:rPr>
             </w:pPr>
-            <w:proofErr w:type="spellStart"/>
             <w:r>
               <w:rPr>
                 <w:b/>
               </w:rPr>
-              <w:t>Use-case</w:t>
-            </w:r>
-            <w:proofErr w:type="spellEnd"/>
-            <w:r>
-              <w:rPr>
-                <w:b/>
-              </w:rPr>
-              <w:t xml:space="preserve"> neve</w:t>
+              <w:t>Use-case neve</w:t>
             </w:r>
           </w:p>
         </w:tc>
@@ -1817,21 +1501,8 @@
                 <w:numId w:val="77"/>
               </w:numPr>
             </w:pPr>
-            <w:proofErr w:type="spellStart"/>
-            <w:r>
-              <w:t>Insect</w:t>
-            </w:r>
-            <w:proofErr w:type="spellEnd"/>
-            <w:r>
-              <w:t xml:space="preserve"> </w:t>
-            </w:r>
-            <w:proofErr w:type="spellStart"/>
-            <w:r>
-              <w:t>slows</w:t>
-            </w:r>
-            <w:proofErr w:type="spellEnd"/>
-            <w:r>
-              <w:t xml:space="preserve"> down</w:t>
+            <w:r>
+              <w:t>Insect slows down</w:t>
             </w:r>
           </w:p>
         </w:tc>
@@ -1889,14 +1560,12 @@
                 <w:b/>
               </w:rPr>
             </w:pPr>
-            <w:proofErr w:type="spellStart"/>
             <w:r>
               <w:rPr>
                 <w:b/>
               </w:rPr>
               <w:t>Aktorok</w:t>
             </w:r>
-            <w:proofErr w:type="spellEnd"/>
           </w:p>
         </w:tc>
         <w:tc>
@@ -1938,13 +1607,8 @@
           </w:tcPr>
           <w:p>
             <w:r>
-              <w:t xml:space="preserve">A rovar egy mezőn áll egy </w:t>
-            </w:r>
-            <w:proofErr w:type="spellStart"/>
-            <w:r>
-              <w:t>tektonon</w:t>
-            </w:r>
-            <w:proofErr w:type="spellEnd"/>
+              <w:t>A rovar egy mezőn áll egy tektonon</w:t>
+            </w:r>
           </w:p>
           <w:p>
             <w:r>
@@ -1996,20 +1660,12 @@
                 <w:b/>
               </w:rPr>
             </w:pPr>
-            <w:proofErr w:type="spellStart"/>
             <w:r>
               <w:rPr>
                 <w:b/>
               </w:rPr>
               <w:lastRenderedPageBreak/>
-              <w:t>Use-case</w:t>
-            </w:r>
-            <w:proofErr w:type="spellEnd"/>
-            <w:r>
-              <w:rPr>
-                <w:b/>
-              </w:rPr>
-              <w:t xml:space="preserve"> neve</w:t>
+              <w:t>Use-case neve</w:t>
             </w:r>
           </w:p>
         </w:tc>
@@ -2028,19 +1684,9 @@
                 <w:numId w:val="77"/>
               </w:numPr>
             </w:pPr>
-            <w:proofErr w:type="spellStart"/>
-            <w:r>
-              <w:t>Insect</w:t>
-            </w:r>
-            <w:proofErr w:type="spellEnd"/>
-            <w:r>
-              <w:t xml:space="preserve"> </w:t>
-            </w:r>
-            <w:proofErr w:type="spellStart"/>
-            <w:r>
-              <w:t>freezes</w:t>
-            </w:r>
-            <w:proofErr w:type="spellEnd"/>
+            <w:r>
+              <w:t>Insect freezes</w:t>
+            </w:r>
           </w:p>
         </w:tc>
       </w:tr>
@@ -2097,14 +1743,12 @@
                 <w:b/>
               </w:rPr>
             </w:pPr>
-            <w:proofErr w:type="spellStart"/>
             <w:r>
               <w:rPr>
                 <w:b/>
               </w:rPr>
               <w:t>Aktorok</w:t>
             </w:r>
-            <w:proofErr w:type="spellEnd"/>
           </w:p>
         </w:tc>
         <w:tc>
@@ -2146,13 +1790,8 @@
           </w:tcPr>
           <w:p>
             <w:r>
-              <w:t xml:space="preserve">A rovar egy mezőn áll egy </w:t>
-            </w:r>
-            <w:proofErr w:type="spellStart"/>
-            <w:r>
-              <w:t>tektonon</w:t>
-            </w:r>
-            <w:proofErr w:type="spellEnd"/>
+              <w:t>A rovar egy mezőn áll egy tektonon</w:t>
+            </w:r>
           </w:p>
           <w:p>
             <w:r>
@@ -2161,15 +1800,7 @@
           </w:p>
           <w:p>
             <w:r>
-              <w:t xml:space="preserve">A rovar megpróbál </w:t>
-            </w:r>
-            <w:proofErr w:type="gramStart"/>
-            <w:r>
-              <w:t>lépni</w:t>
-            </w:r>
-            <w:proofErr w:type="gramEnd"/>
-            <w:r>
-              <w:t xml:space="preserve"> de nem tud</w:t>
+              <w:t>A rovar megpróbál lépni de nem tud</w:t>
             </w:r>
           </w:p>
         </w:tc>
@@ -2210,19 +1841,11 @@
                 <w:b/>
               </w:rPr>
             </w:pPr>
-            <w:proofErr w:type="spellStart"/>
             <w:r>
               <w:rPr>
                 <w:b/>
               </w:rPr>
-              <w:t>Use-case</w:t>
-            </w:r>
-            <w:proofErr w:type="spellEnd"/>
-            <w:r>
-              <w:rPr>
-                <w:b/>
-              </w:rPr>
-              <w:t xml:space="preserve"> neve</w:t>
+              <w:t>Use-case neve</w:t>
             </w:r>
           </w:p>
         </w:tc>
@@ -2241,27 +1864,9 @@
                 <w:numId w:val="77"/>
               </w:numPr>
             </w:pPr>
-            <w:proofErr w:type="spellStart"/>
-            <w:r>
-              <w:t>Insect</w:t>
-            </w:r>
-            <w:proofErr w:type="spellEnd"/>
-            <w:r>
-              <w:t xml:space="preserve"> </w:t>
-            </w:r>
-            <w:proofErr w:type="spellStart"/>
-            <w:r>
-              <w:t>cant</w:t>
-            </w:r>
-            <w:proofErr w:type="spellEnd"/>
-            <w:r>
-              <w:t xml:space="preserve"> </w:t>
-            </w:r>
-            <w:proofErr w:type="spellStart"/>
-            <w:r>
-              <w:t>cut</w:t>
-            </w:r>
-            <w:proofErr w:type="spellEnd"/>
+            <w:r>
+              <w:t>Insect cant cut</w:t>
+            </w:r>
           </w:p>
         </w:tc>
       </w:tr>
@@ -2318,14 +1923,12 @@
                 <w:b/>
               </w:rPr>
             </w:pPr>
-            <w:proofErr w:type="spellStart"/>
             <w:r>
               <w:rPr>
                 <w:b/>
               </w:rPr>
               <w:t>Aktorok</w:t>
             </w:r>
-            <w:proofErr w:type="spellEnd"/>
           </w:p>
         </w:tc>
         <w:tc>
@@ -2367,49 +1970,17 @@
           </w:tcPr>
           <w:p>
             <w:r>
-              <w:t xml:space="preserve">A két </w:t>
-            </w:r>
-            <w:proofErr w:type="spellStart"/>
-            <w:r>
-              <w:t>tekton</w:t>
-            </w:r>
-            <w:proofErr w:type="spellEnd"/>
-            <w:r>
-              <w:t xml:space="preserve"> kezdetben össze van kötve egy fonállal, a rovar az összeköttetés egyik oldalán áll.</w:t>
-            </w:r>
-          </w:p>
-          <w:p>
-            <w:r>
-              <w:t xml:space="preserve">Hogy a fonál életben legyen ezért az egyik </w:t>
-            </w:r>
-            <w:proofErr w:type="spellStart"/>
-            <w:r>
-              <w:t>tektonon</w:t>
-            </w:r>
-            <w:proofErr w:type="spellEnd"/>
-            <w:r>
-              <w:t xml:space="preserve"> szerepel egy </w:t>
-            </w:r>
-            <w:proofErr w:type="gramStart"/>
-            <w:r>
-              <w:t>gombatest</w:t>
-            </w:r>
-            <w:proofErr w:type="gramEnd"/>
-            <w:r>
-              <w:t xml:space="preserve"> ami össze van kötve a fonállal</w:t>
-            </w:r>
-          </w:p>
-          <w:p>
-            <w:r>
-              <w:t xml:space="preserve">A rovar megpróbálja elvágni </w:t>
-            </w:r>
-            <w:proofErr w:type="gramStart"/>
-            <w:r>
-              <w:t>a fonalat</w:t>
-            </w:r>
-            <w:proofErr w:type="gramEnd"/>
-            <w:r>
-              <w:t xml:space="preserve"> de nem tudja</w:t>
+              <w:t>A két tekton kezdetben össze van kötve egy fonállal, a rovar az összeköttetés egyik oldalán áll.</w:t>
+            </w:r>
+          </w:p>
+          <w:p>
+            <w:r>
+              <w:t>Hogy a fonál életben legyen ezért az egyik tektonon szerepel egy gombatest ami össze van kötve a fonállal</w:t>
+            </w:r>
+          </w:p>
+          <w:p>
+            <w:r>
+              <w:t>A rovar megpróbálja elvágni a fonalat de nem tudja</w:t>
             </w:r>
           </w:p>
           <w:p/>
@@ -2451,19 +2022,11 @@
                 <w:b/>
               </w:rPr>
             </w:pPr>
-            <w:proofErr w:type="spellStart"/>
             <w:r>
               <w:rPr>
                 <w:b/>
               </w:rPr>
-              <w:t>Use-case</w:t>
-            </w:r>
-            <w:proofErr w:type="spellEnd"/>
-            <w:r>
-              <w:rPr>
-                <w:b/>
-              </w:rPr>
-              <w:t xml:space="preserve"> neve</w:t>
+              <w:t>Use-case neve</w:t>
             </w:r>
           </w:p>
         </w:tc>
@@ -2482,19 +2045,9 @@
                 <w:numId w:val="77"/>
               </w:numPr>
             </w:pPr>
-            <w:proofErr w:type="spellStart"/>
-            <w:r>
-              <w:t>Insect</w:t>
-            </w:r>
-            <w:proofErr w:type="spellEnd"/>
-            <w:r>
-              <w:t xml:space="preserve"> </w:t>
-            </w:r>
-            <w:proofErr w:type="spellStart"/>
-            <w:r>
-              <w:t>unfreezes</w:t>
-            </w:r>
-            <w:proofErr w:type="spellEnd"/>
+            <w:r>
+              <w:t>Insect unfreezes</w:t>
+            </w:r>
           </w:p>
         </w:tc>
       </w:tr>
@@ -2551,14 +2104,12 @@
                 <w:b/>
               </w:rPr>
             </w:pPr>
-            <w:proofErr w:type="spellStart"/>
             <w:r>
               <w:rPr>
                 <w:b/>
               </w:rPr>
               <w:t>Aktorok</w:t>
             </w:r>
-            <w:proofErr w:type="spellEnd"/>
           </w:p>
         </w:tc>
         <w:tc>
@@ -2600,13 +2151,8 @@
           </w:tcPr>
           <w:p>
             <w:r>
-              <w:t xml:space="preserve">A rovar egy mezőn áll egy </w:t>
-            </w:r>
-            <w:proofErr w:type="spellStart"/>
-            <w:r>
-              <w:t>tektonon</w:t>
-            </w:r>
-            <w:proofErr w:type="spellEnd"/>
+              <w:t>A rovar egy mezőn áll egy tektonon</w:t>
+            </w:r>
           </w:p>
           <w:p>
             <w:r>
@@ -2615,15 +2161,7 @@
           </w:p>
           <w:p>
             <w:r>
-              <w:t xml:space="preserve">A rovar megpróbál </w:t>
-            </w:r>
-            <w:proofErr w:type="gramStart"/>
-            <w:r>
-              <w:t>lépni</w:t>
-            </w:r>
-            <w:proofErr w:type="gramEnd"/>
-            <w:r>
-              <w:t xml:space="preserve"> de nem tud</w:t>
+              <w:t>A rovar megpróbál lépni de nem tud</w:t>
             </w:r>
           </w:p>
           <w:p>
@@ -2674,19 +2212,11 @@
                 <w:b/>
               </w:rPr>
             </w:pPr>
-            <w:proofErr w:type="spellStart"/>
             <w:r>
               <w:rPr>
                 <w:b/>
               </w:rPr>
-              <w:t>Use-case</w:t>
-            </w:r>
-            <w:proofErr w:type="spellEnd"/>
-            <w:r>
-              <w:rPr>
-                <w:b/>
-              </w:rPr>
-              <w:t xml:space="preserve"> neve</w:t>
+              <w:t>Use-case neve</w:t>
             </w:r>
           </w:p>
         </w:tc>
@@ -2705,19 +2235,9 @@
                 <w:numId w:val="77"/>
               </w:numPr>
             </w:pPr>
-            <w:proofErr w:type="spellStart"/>
-            <w:r>
-              <w:t>Mycelium</w:t>
-            </w:r>
-            <w:proofErr w:type="spellEnd"/>
-            <w:r>
-              <w:t xml:space="preserve"> </w:t>
-            </w:r>
-            <w:proofErr w:type="spellStart"/>
-            <w:r>
-              <w:t>grows</w:t>
-            </w:r>
-            <w:proofErr w:type="spellEnd"/>
+            <w:r>
+              <w:t>Mycelium grows</w:t>
+            </w:r>
           </w:p>
         </w:tc>
       </w:tr>
@@ -2774,14 +2294,12 @@
                 <w:b/>
               </w:rPr>
             </w:pPr>
-            <w:proofErr w:type="spellStart"/>
             <w:r>
               <w:rPr>
                 <w:b/>
               </w:rPr>
               <w:t>Aktorok</w:t>
             </w:r>
-            <w:proofErr w:type="spellEnd"/>
           </w:p>
         </w:tc>
         <w:tc>
@@ -2823,15 +2341,7 @@
           </w:tcPr>
           <w:p>
             <w:r>
-              <w:t xml:space="preserve">Egy </w:t>
-            </w:r>
-            <w:proofErr w:type="spellStart"/>
-            <w:r>
-              <w:t>tektonon</w:t>
-            </w:r>
-            <w:proofErr w:type="spellEnd"/>
-            <w:r>
-              <w:t xml:space="preserve"> egy mezején van egy gombatest</w:t>
+              <w:t>Egy tektonon egy mezején van egy gombatest</w:t>
             </w:r>
           </w:p>
           <w:p>
@@ -2877,19 +2387,11 @@
                 <w:b/>
               </w:rPr>
             </w:pPr>
-            <w:proofErr w:type="spellStart"/>
             <w:r>
               <w:rPr>
                 <w:b/>
               </w:rPr>
-              <w:t>Use-case</w:t>
-            </w:r>
-            <w:proofErr w:type="spellEnd"/>
-            <w:r>
-              <w:rPr>
-                <w:b/>
-              </w:rPr>
-              <w:t xml:space="preserve"> neve</w:t>
+              <w:t>Use-case neve</w:t>
             </w:r>
           </w:p>
         </w:tc>
@@ -2908,35 +2410,9 @@
                 <w:numId w:val="77"/>
               </w:numPr>
             </w:pPr>
-            <w:proofErr w:type="spellStart"/>
-            <w:r>
-              <w:t>Mycelium</w:t>
-            </w:r>
-            <w:proofErr w:type="spellEnd"/>
-            <w:r>
-              <w:t xml:space="preserve"> </w:t>
-            </w:r>
-            <w:proofErr w:type="spellStart"/>
-            <w:r>
-              <w:t>grows</w:t>
-            </w:r>
-            <w:proofErr w:type="spellEnd"/>
-            <w:r>
-              <w:t xml:space="preserve"> </w:t>
-            </w:r>
-            <w:proofErr w:type="spellStart"/>
-            <w:r>
-              <w:t>with</w:t>
-            </w:r>
-            <w:proofErr w:type="spellEnd"/>
-            <w:r>
-              <w:t xml:space="preserve"> </w:t>
-            </w:r>
-            <w:proofErr w:type="spellStart"/>
-            <w:r>
-              <w:t>spore</w:t>
-            </w:r>
-            <w:proofErr w:type="spellEnd"/>
+            <w:r>
+              <w:t>Mycelium grows with spore</w:t>
+            </w:r>
           </w:p>
         </w:tc>
       </w:tr>
@@ -2974,23 +2450,7 @@
           </w:tcPr>
           <w:p>
             <w:r>
-              <w:t xml:space="preserve">A gombafonal olyan </w:t>
-            </w:r>
-            <w:proofErr w:type="spellStart"/>
-            <w:r>
-              <w:t>tektonon</w:t>
-            </w:r>
-            <w:proofErr w:type="spellEnd"/>
-            <w:r>
-              <w:t xml:space="preserve"> </w:t>
-            </w:r>
-            <w:proofErr w:type="gramStart"/>
-            <w:r>
-              <w:t>növekszik</w:t>
-            </w:r>
-            <w:proofErr w:type="gramEnd"/>
-            <w:r>
-              <w:t xml:space="preserve"> ahol spóra van</w:t>
+              <w:t>A gombafonal olyan tektonon növekszik ahol spóra van</w:t>
             </w:r>
           </w:p>
         </w:tc>
@@ -3009,14 +2469,12 @@
                 <w:b/>
               </w:rPr>
             </w:pPr>
-            <w:proofErr w:type="spellStart"/>
             <w:r>
               <w:rPr>
                 <w:b/>
               </w:rPr>
               <w:t>Aktorok</w:t>
             </w:r>
-            <w:proofErr w:type="spellEnd"/>
           </w:p>
         </w:tc>
         <w:tc>
@@ -3058,23 +2516,7 @@
           </w:tcPr>
           <w:p>
             <w:r>
-              <w:t xml:space="preserve">Egy </w:t>
-            </w:r>
-            <w:proofErr w:type="spellStart"/>
-            <w:r>
-              <w:t>tektonon</w:t>
-            </w:r>
-            <w:proofErr w:type="spellEnd"/>
-            <w:r>
-              <w:t xml:space="preserve"> egy mezején van egy gombatest, a </w:t>
-            </w:r>
-            <w:proofErr w:type="spellStart"/>
-            <w:r>
-              <w:t>tektonon</w:t>
-            </w:r>
-            <w:proofErr w:type="spellEnd"/>
-            <w:r>
-              <w:t xml:space="preserve"> spórák találhatók.</w:t>
+              <w:t>Egy tektonon egy mezején van egy gombatest, a tektonon spórák találhatók.</w:t>
             </w:r>
           </w:p>
           <w:p>
@@ -3120,19 +2562,11 @@
                 <w:b/>
               </w:rPr>
             </w:pPr>
-            <w:proofErr w:type="spellStart"/>
             <w:r>
               <w:rPr>
                 <w:b/>
               </w:rPr>
-              <w:t>Use-case</w:t>
-            </w:r>
-            <w:proofErr w:type="spellEnd"/>
-            <w:r>
-              <w:rPr>
-                <w:b/>
-              </w:rPr>
-              <w:t xml:space="preserve"> neve</w:t>
+              <w:t>Use-case neve</w:t>
             </w:r>
           </w:p>
         </w:tc>
@@ -3151,19 +2585,9 @@
                 <w:numId w:val="77"/>
               </w:numPr>
             </w:pPr>
-            <w:proofErr w:type="spellStart"/>
-            <w:r>
-              <w:t>Mycelium</w:t>
-            </w:r>
-            <w:proofErr w:type="spellEnd"/>
-            <w:r>
-              <w:t xml:space="preserve"> </w:t>
-            </w:r>
-            <w:proofErr w:type="spellStart"/>
-            <w:r>
-              <w:t>dies</w:t>
-            </w:r>
-            <w:proofErr w:type="spellEnd"/>
+            <w:r>
+              <w:t>Mycelium dies</w:t>
+            </w:r>
           </w:p>
         </w:tc>
       </w:tr>
@@ -3220,14 +2644,12 @@
                 <w:b/>
               </w:rPr>
             </w:pPr>
-            <w:proofErr w:type="spellStart"/>
             <w:r>
               <w:rPr>
                 <w:b/>
               </w:rPr>
               <w:t>Aktorok</w:t>
             </w:r>
-            <w:proofErr w:type="spellEnd"/>
           </w:p>
         </w:tc>
         <w:tc>
@@ -3269,15 +2691,7 @@
           </w:tcPr>
           <w:p>
             <w:r>
-              <w:t xml:space="preserve">Egy </w:t>
-            </w:r>
-            <w:proofErr w:type="spellStart"/>
-            <w:r>
-              <w:t>tektonon</w:t>
-            </w:r>
-            <w:proofErr w:type="spellEnd"/>
-            <w:r>
-              <w:t xml:space="preserve"> egy fonál van, nincs összekötve gombatesttel</w:t>
+              <w:t>Egy tektonon egy fonál van, nincs összekötve gombatesttel</w:t>
             </w:r>
           </w:p>
           <w:p>
@@ -3329,20 +2743,12 @@
                 <w:b/>
               </w:rPr>
             </w:pPr>
-            <w:proofErr w:type="spellStart"/>
             <w:r>
               <w:rPr>
                 <w:b/>
               </w:rPr>
               <w:lastRenderedPageBreak/>
-              <w:t>Use-case</w:t>
-            </w:r>
-            <w:proofErr w:type="spellEnd"/>
-            <w:r>
-              <w:rPr>
-                <w:b/>
-              </w:rPr>
-              <w:t xml:space="preserve"> neve</w:t>
+              <w:t>Use-case neve</w:t>
             </w:r>
           </w:p>
         </w:tc>
@@ -3361,21 +2767,8 @@
                 <w:numId w:val="77"/>
               </w:numPr>
             </w:pPr>
-            <w:proofErr w:type="spellStart"/>
-            <w:r>
-              <w:t>Fungus</w:t>
-            </w:r>
-            <w:proofErr w:type="spellEnd"/>
-            <w:r>
-              <w:t xml:space="preserve"> body </w:t>
-            </w:r>
-            <w:proofErr w:type="spellStart"/>
-            <w:r>
-              <w:t>grows</w:t>
-            </w:r>
-            <w:proofErr w:type="spellEnd"/>
-            <w:r>
-              <w:t xml:space="preserve"> </w:t>
+            <w:r>
+              <w:t xml:space="preserve">Fungus body grows </w:t>
             </w:r>
           </w:p>
         </w:tc>
@@ -3433,14 +2826,12 @@
                 <w:b/>
               </w:rPr>
             </w:pPr>
-            <w:proofErr w:type="spellStart"/>
             <w:r>
               <w:rPr>
                 <w:b/>
               </w:rPr>
               <w:t>Aktorok</w:t>
             </w:r>
-            <w:proofErr w:type="spellEnd"/>
           </w:p>
         </w:tc>
         <w:tc>
@@ -3482,49 +2873,17 @@
           </w:tcPr>
           <w:p>
             <w:r>
-              <w:t xml:space="preserve">Két </w:t>
-            </w:r>
-            <w:proofErr w:type="spellStart"/>
-            <w:r>
-              <w:t>tekton</w:t>
-            </w:r>
-            <w:proofErr w:type="spellEnd"/>
-            <w:r>
-              <w:t xml:space="preserve"> kezdetben össze van kötve egy fonállal.</w:t>
-            </w:r>
-          </w:p>
-          <w:p>
-            <w:r>
-              <w:t xml:space="preserve">Hogy a fonál életben legyen ezért az egyik </w:t>
-            </w:r>
-            <w:proofErr w:type="spellStart"/>
-            <w:r>
-              <w:t>tektonon</w:t>
-            </w:r>
-            <w:proofErr w:type="spellEnd"/>
-            <w:r>
-              <w:t xml:space="preserve"> szerepel egy </w:t>
-            </w:r>
-            <w:proofErr w:type="gramStart"/>
-            <w:r>
-              <w:t>gombatest</w:t>
-            </w:r>
-            <w:proofErr w:type="gramEnd"/>
-            <w:r>
-              <w:t xml:space="preserve"> ami össze van kötve a fonállal.</w:t>
-            </w:r>
-          </w:p>
-          <w:p>
-            <w:r>
-              <w:t xml:space="preserve">A másik </w:t>
-            </w:r>
-            <w:proofErr w:type="spellStart"/>
-            <w:r>
-              <w:t>tektonon</w:t>
-            </w:r>
-            <w:proofErr w:type="spellEnd"/>
-            <w:r>
-              <w:t xml:space="preserve"> elegendő spóra van gombatest növesztéséhez</w:t>
+              <w:t>Két tekton kezdetben össze van kötve egy fonállal.</w:t>
+            </w:r>
+          </w:p>
+          <w:p>
+            <w:r>
+              <w:t>Hogy a fonál életben legyen ezért az egyik tektonon szerepel egy gombatest ami össze van kötve a fonállal.</w:t>
+            </w:r>
+          </w:p>
+          <w:p>
+            <w:r>
+              <w:t>A másik tektonon elegendő spóra van gombatest növesztéséhez</w:t>
             </w:r>
           </w:p>
           <w:p>
@@ -3575,19 +2934,11 @@
                 <w:b/>
               </w:rPr>
             </w:pPr>
-            <w:proofErr w:type="spellStart"/>
             <w:r>
               <w:rPr>
                 <w:b/>
               </w:rPr>
-              <w:t>Use-case</w:t>
-            </w:r>
-            <w:proofErr w:type="spellEnd"/>
-            <w:r>
-              <w:rPr>
-                <w:b/>
-              </w:rPr>
-              <w:t xml:space="preserve"> neve</w:t>
+              <w:t>Use-case neve</w:t>
             </w:r>
           </w:p>
         </w:tc>
@@ -3606,35 +2957,9 @@
                 <w:numId w:val="77"/>
               </w:numPr>
             </w:pPr>
-            <w:proofErr w:type="spellStart"/>
-            <w:r>
-              <w:t>Fungus</w:t>
-            </w:r>
-            <w:proofErr w:type="spellEnd"/>
-            <w:r>
-              <w:t xml:space="preserve"> body </w:t>
-            </w:r>
-            <w:proofErr w:type="spellStart"/>
-            <w:r>
-              <w:t>releases</w:t>
-            </w:r>
-            <w:proofErr w:type="spellEnd"/>
-            <w:r>
-              <w:t xml:space="preserve"> </w:t>
-            </w:r>
-            <w:proofErr w:type="spellStart"/>
-            <w:r>
-              <w:t>spore</w:t>
-            </w:r>
-            <w:proofErr w:type="spellEnd"/>
-            <w:r>
-              <w:t xml:space="preserve"> </w:t>
-            </w:r>
-            <w:proofErr w:type="spellStart"/>
-            <w:r>
-              <w:t>cloud</w:t>
-            </w:r>
-            <w:proofErr w:type="spellEnd"/>
+            <w:r>
+              <w:t>Fungus body releases spore cloud</w:t>
+            </w:r>
           </w:p>
         </w:tc>
       </w:tr>
@@ -3691,14 +3016,12 @@
                 <w:b/>
               </w:rPr>
             </w:pPr>
-            <w:proofErr w:type="spellStart"/>
             <w:r>
               <w:rPr>
                 <w:b/>
               </w:rPr>
               <w:t>Aktorok</w:t>
             </w:r>
-            <w:proofErr w:type="spellEnd"/>
           </w:p>
         </w:tc>
         <w:tc>
@@ -3740,23 +3063,7 @@
           </w:tcPr>
           <w:p>
             <w:r>
-              <w:t xml:space="preserve">Két </w:t>
-            </w:r>
-            <w:proofErr w:type="spellStart"/>
-            <w:r>
-              <w:t>tekton</w:t>
-            </w:r>
-            <w:proofErr w:type="spellEnd"/>
-            <w:r>
-              <w:t xml:space="preserve"> egyikén van egy </w:t>
-            </w:r>
-            <w:proofErr w:type="gramStart"/>
-            <w:r>
-              <w:t>gombatest</w:t>
-            </w:r>
-            <w:proofErr w:type="gramEnd"/>
-            <w:r>
-              <w:t xml:space="preserve"> aminek összegyűlt elég spóra pontja a szóráshoz</w:t>
+              <w:t>Két tekton egyikén van egy gombatest aminek összegyűlt elég spóra pontja a szóráshoz</w:t>
             </w:r>
           </w:p>
           <w:p>
@@ -3766,13 +3073,8 @@
           </w:p>
           <w:p>
             <w:r>
-              <w:t xml:space="preserve">Ezek megjelennek a szomszéd </w:t>
-            </w:r>
-            <w:proofErr w:type="spellStart"/>
-            <w:r>
-              <w:t>tektonon</w:t>
-            </w:r>
-            <w:proofErr w:type="spellEnd"/>
+              <w:t>Ezek megjelennek a szomszéd tektonon</w:t>
+            </w:r>
           </w:p>
         </w:tc>
       </w:tr>
@@ -3812,19 +3114,11 @@
                 <w:b/>
               </w:rPr>
             </w:pPr>
-            <w:proofErr w:type="spellStart"/>
             <w:r>
               <w:rPr>
                 <w:b/>
               </w:rPr>
-              <w:t>Use-case</w:t>
-            </w:r>
-            <w:proofErr w:type="spellEnd"/>
-            <w:r>
-              <w:rPr>
-                <w:b/>
-              </w:rPr>
-              <w:t xml:space="preserve"> neve</w:t>
+              <w:t>Use-case neve</w:t>
             </w:r>
           </w:p>
         </w:tc>
@@ -3843,19 +3137,9 @@
                 <w:numId w:val="77"/>
               </w:numPr>
             </w:pPr>
-            <w:proofErr w:type="spellStart"/>
-            <w:r>
-              <w:t>Fungus</w:t>
-            </w:r>
-            <w:proofErr w:type="spellEnd"/>
-            <w:r>
-              <w:t xml:space="preserve"> body </w:t>
-            </w:r>
-            <w:proofErr w:type="spellStart"/>
-            <w:r>
-              <w:t>dies</w:t>
-            </w:r>
-            <w:proofErr w:type="spellEnd"/>
+            <w:r>
+              <w:t>Fungus body dies</w:t>
+            </w:r>
           </w:p>
         </w:tc>
       </w:tr>
@@ -3912,14 +3196,12 @@
                 <w:b/>
               </w:rPr>
             </w:pPr>
-            <w:proofErr w:type="spellStart"/>
             <w:r>
               <w:rPr>
                 <w:b/>
               </w:rPr>
               <w:t>Aktorok</w:t>
             </w:r>
-            <w:proofErr w:type="spellEnd"/>
           </w:p>
         </w:tc>
         <w:tc>
@@ -3961,15 +3243,7 @@
           </w:tcPr>
           <w:p>
             <w:r>
-              <w:t xml:space="preserve">Egy </w:t>
-            </w:r>
-            <w:proofErr w:type="spellStart"/>
-            <w:r>
-              <w:t>tekton</w:t>
-            </w:r>
-            <w:proofErr w:type="spellEnd"/>
-            <w:r>
-              <w:t xml:space="preserve"> egy mezején van egy gombatest</w:t>
+              <w:t>Egy tekton egy mezején van egy gombatest</w:t>
             </w:r>
           </w:p>
           <w:p>
@@ -4020,19 +3294,11 @@
                 <w:b/>
               </w:rPr>
             </w:pPr>
-            <w:proofErr w:type="spellStart"/>
             <w:r>
               <w:rPr>
                 <w:b/>
               </w:rPr>
-              <w:t>Use-case</w:t>
-            </w:r>
-            <w:proofErr w:type="spellEnd"/>
-            <w:r>
-              <w:rPr>
-                <w:b/>
-              </w:rPr>
-              <w:t xml:space="preserve"> neve</w:t>
+              <w:t>Use-case neve</w:t>
             </w:r>
           </w:p>
         </w:tc>
@@ -4051,38 +3317,15 @@
                 <w:numId w:val="77"/>
               </w:numPr>
             </w:pPr>
-            <w:proofErr w:type="spellStart"/>
-            <w:r>
-              <w:t>Tekton</w:t>
-            </w:r>
-            <w:proofErr w:type="spellEnd"/>
-            <w:r>
-              <w:t xml:space="preserve"> </w:t>
-            </w:r>
-            <w:proofErr w:type="spellStart"/>
-            <w:r>
-              <w:t>breaks</w:t>
-            </w:r>
-            <w:proofErr w:type="spellEnd"/>
-            <w:r>
-              <w:t xml:space="preserve"> and </w:t>
-            </w:r>
-            <w:proofErr w:type="spellStart"/>
-            <w:r>
-              <w:t>cuts</w:t>
-            </w:r>
-            <w:proofErr w:type="spellEnd"/>
-            <w:r>
-              <w:t xml:space="preserve"> </w:t>
-            </w:r>
-            <w:proofErr w:type="spellStart"/>
+            <w:r>
+              <w:t xml:space="preserve">Tekton breaks and cuts </w:t>
+            </w:r>
             <w:r>
               <w:t>m</w:t>
             </w:r>
             <w:r>
               <w:t>ycelium</w:t>
             </w:r>
-            <w:proofErr w:type="spellEnd"/>
           </w:p>
         </w:tc>
       </w:tr>
@@ -4120,15 +3363,7 @@
           </w:tcPr>
           <w:p>
             <w:r>
-              <w:t xml:space="preserve">Egy </w:t>
-            </w:r>
-            <w:proofErr w:type="spellStart"/>
-            <w:r>
-              <w:t>tekton</w:t>
-            </w:r>
-            <w:proofErr w:type="spellEnd"/>
-            <w:r>
-              <w:t xml:space="preserve"> kettétörik és a törés elvágja a fonalat</w:t>
+              <w:t>Egy tekton kettétörik és a törés elvágja a fonalat</w:t>
             </w:r>
           </w:p>
         </w:tc>
@@ -4147,14 +3382,12 @@
                 <w:b/>
               </w:rPr>
             </w:pPr>
-            <w:proofErr w:type="spellStart"/>
             <w:r>
               <w:rPr>
                 <w:b/>
               </w:rPr>
               <w:t>Aktorok</w:t>
             </w:r>
-            <w:proofErr w:type="spellEnd"/>
           </w:p>
         </w:tc>
         <w:tc>
@@ -4196,28 +3429,12 @@
           </w:tcPr>
           <w:p>
             <w:r>
-              <w:t xml:space="preserve">Egy </w:t>
-            </w:r>
-            <w:proofErr w:type="spellStart"/>
-            <w:r>
-              <w:t>tektonon</w:t>
-            </w:r>
-            <w:proofErr w:type="spellEnd"/>
-            <w:r>
-              <w:t xml:space="preserve"> szerepel egy gombatest és ebből kiinduló fonal</w:t>
-            </w:r>
-          </w:p>
-          <w:p>
-            <w:r>
-              <w:t xml:space="preserve">A </w:t>
-            </w:r>
-            <w:proofErr w:type="spellStart"/>
-            <w:r>
-              <w:t>tekton</w:t>
-            </w:r>
-            <w:proofErr w:type="spellEnd"/>
-            <w:r>
-              <w:t xml:space="preserve"> eltörik</w:t>
+              <w:t>Egy tektonon szerepel egy gombatest és ebből kiinduló fonal</w:t>
+            </w:r>
+          </w:p>
+          <w:p>
+            <w:r>
+              <w:t>A tekton eltörik</w:t>
             </w:r>
           </w:p>
           <w:p>
@@ -4271,19 +3488,11 @@
                 <w:b/>
               </w:rPr>
             </w:pPr>
-            <w:proofErr w:type="spellStart"/>
             <w:r>
               <w:rPr>
                 <w:b/>
               </w:rPr>
-              <w:t>Use-case</w:t>
-            </w:r>
-            <w:proofErr w:type="spellEnd"/>
-            <w:r>
-              <w:rPr>
-                <w:b/>
-              </w:rPr>
-              <w:t xml:space="preserve"> neve</w:t>
+              <w:t>Use-case neve</w:t>
             </w:r>
           </w:p>
         </w:tc>
@@ -4302,43 +3511,9 @@
                 <w:numId w:val="77"/>
               </w:numPr>
             </w:pPr>
-            <w:proofErr w:type="spellStart"/>
-            <w:r>
-              <w:t>Fungus</w:t>
-            </w:r>
-            <w:proofErr w:type="spellEnd"/>
-            <w:r>
-              <w:t xml:space="preserve"> body </w:t>
-            </w:r>
-            <w:proofErr w:type="spellStart"/>
-            <w:r>
-              <w:t>cant</w:t>
-            </w:r>
-            <w:proofErr w:type="spellEnd"/>
-            <w:r>
-              <w:t xml:space="preserve"> </w:t>
-            </w:r>
-            <w:proofErr w:type="spellStart"/>
-            <w:r>
-              <w:t>grow</w:t>
-            </w:r>
-            <w:proofErr w:type="spellEnd"/>
-            <w:r>
-              <w:t xml:space="preserve"> </w:t>
-            </w:r>
-            <w:proofErr w:type="spellStart"/>
-            <w:r>
-              <w:t>on</w:t>
-            </w:r>
-            <w:proofErr w:type="spellEnd"/>
-            <w:r>
-              <w:t xml:space="preserve"> </w:t>
-            </w:r>
-            <w:proofErr w:type="spellStart"/>
-            <w:r>
-              <w:t>tekton</w:t>
-            </w:r>
-            <w:proofErr w:type="spellEnd"/>
+            <w:r>
+              <w:t>Fungus body cant grow on tekton</w:t>
+            </w:r>
           </w:p>
         </w:tc>
       </w:tr>
@@ -4376,15 +3551,7 @@
           </w:tcPr>
           <w:p>
             <w:r>
-              <w:t xml:space="preserve">A </w:t>
-            </w:r>
-            <w:proofErr w:type="spellStart"/>
-            <w:r>
-              <w:t>tektonon</w:t>
-            </w:r>
-            <w:proofErr w:type="spellEnd"/>
-            <w:r>
-              <w:t xml:space="preserve"> nem tud gombatest nőni</w:t>
+              <w:t>A tektonon nem tud gombatest nőni</w:t>
             </w:r>
           </w:p>
         </w:tc>
@@ -4403,14 +3570,12 @@
                 <w:b/>
               </w:rPr>
             </w:pPr>
-            <w:proofErr w:type="spellStart"/>
             <w:r>
               <w:rPr>
                 <w:b/>
               </w:rPr>
               <w:t>Aktorok</w:t>
             </w:r>
-            <w:proofErr w:type="spellEnd"/>
           </w:p>
         </w:tc>
         <w:tc>
@@ -4452,57 +3617,17 @@
           </w:tcPr>
           <w:p>
             <w:r>
-              <w:t xml:space="preserve">Két </w:t>
-            </w:r>
-            <w:proofErr w:type="spellStart"/>
-            <w:r>
-              <w:t>tekton</w:t>
-            </w:r>
-            <w:proofErr w:type="spellEnd"/>
-            <w:r>
-              <w:t xml:space="preserve"> kezdetben össze van kötve egy fonállal.</w:t>
-            </w:r>
-          </w:p>
-          <w:p>
-            <w:r>
-              <w:t xml:space="preserve">Hogy a fonál életben legyen ezért az egyik </w:t>
-            </w:r>
-            <w:proofErr w:type="spellStart"/>
-            <w:r>
-              <w:t>tektonon</w:t>
-            </w:r>
-            <w:proofErr w:type="spellEnd"/>
-            <w:r>
-              <w:t xml:space="preserve"> szerepel egy </w:t>
-            </w:r>
-            <w:proofErr w:type="gramStart"/>
-            <w:r>
-              <w:t>gombatest</w:t>
-            </w:r>
-            <w:proofErr w:type="gramEnd"/>
-            <w:r>
-              <w:t xml:space="preserve"> ami össze van kötve a fonállal.</w:t>
-            </w:r>
-          </w:p>
-          <w:p>
-            <w:r>
-              <w:t xml:space="preserve">A másik </w:t>
-            </w:r>
-            <w:proofErr w:type="spellStart"/>
-            <w:r>
-              <w:t>tektonon</w:t>
-            </w:r>
-            <w:proofErr w:type="spellEnd"/>
-            <w:r>
-              <w:t xml:space="preserve"> elegendő spóra van gombatest növesztéséhez, viszont a </w:t>
-            </w:r>
-            <w:proofErr w:type="spellStart"/>
-            <w:r>
-              <w:t>tektonon</w:t>
-            </w:r>
-            <w:proofErr w:type="spellEnd"/>
-            <w:r>
-              <w:t xml:space="preserve"> nem nőhet gombatest</w:t>
+              <w:t>Két tekton kezdetben össze van kötve egy fonállal.</w:t>
+            </w:r>
+          </w:p>
+          <w:p>
+            <w:r>
+              <w:t>Hogy a fonál életben legyen ezért az egyik tektonon szerepel egy gombatest ami össze van kötve a fonállal.</w:t>
+            </w:r>
+          </w:p>
+          <w:p>
+            <w:r>
+              <w:t>A másik tektonon elegendő spóra van gombatest növesztéséhez, viszont a tektonon nem nőhet gombatest</w:t>
             </w:r>
           </w:p>
           <w:p>
@@ -4553,20 +3678,12 @@
                 <w:b/>
               </w:rPr>
             </w:pPr>
-            <w:proofErr w:type="spellStart"/>
             <w:r>
               <w:rPr>
                 <w:b/>
               </w:rPr>
               <w:lastRenderedPageBreak/>
-              <w:t>Use-case</w:t>
-            </w:r>
-            <w:proofErr w:type="spellEnd"/>
-            <w:r>
-              <w:rPr>
-                <w:b/>
-              </w:rPr>
-              <w:t xml:space="preserve"> neve</w:t>
+              <w:t>Use-case neve</w:t>
             </w:r>
           </w:p>
         </w:tc>
@@ -4585,43 +3702,9 @@
                 <w:numId w:val="77"/>
               </w:numPr>
             </w:pPr>
-            <w:proofErr w:type="spellStart"/>
-            <w:r>
-              <w:t>Tekton</w:t>
-            </w:r>
-            <w:proofErr w:type="spellEnd"/>
-            <w:r>
-              <w:t xml:space="preserve"> </w:t>
-            </w:r>
-            <w:proofErr w:type="spellStart"/>
-            <w:r>
-              <w:t>grows</w:t>
-            </w:r>
-            <w:proofErr w:type="spellEnd"/>
-            <w:r>
-              <w:t xml:space="preserve"> </w:t>
-            </w:r>
-            <w:proofErr w:type="spellStart"/>
-            <w:r>
-              <w:t>max</w:t>
-            </w:r>
-            <w:proofErr w:type="spellEnd"/>
-            <w:r>
-              <w:t xml:space="preserve"> 1 </w:t>
-            </w:r>
-            <w:proofErr w:type="spellStart"/>
-            <w:r>
-              <w:t>kind</w:t>
-            </w:r>
-            <w:proofErr w:type="spellEnd"/>
-            <w:r>
-              <w:t xml:space="preserve"> of </w:t>
-            </w:r>
-            <w:proofErr w:type="spellStart"/>
-            <w:r>
-              <w:t>mycelium</w:t>
-            </w:r>
-            <w:proofErr w:type="spellEnd"/>
+            <w:r>
+              <w:t>Tekton grows max 1 kind of mycelium</w:t>
+            </w:r>
           </w:p>
         </w:tc>
       </w:tr>
@@ -4659,15 +3742,7 @@
           </w:tcPr>
           <w:p>
             <w:r>
-              <w:t xml:space="preserve">A </w:t>
-            </w:r>
-            <w:proofErr w:type="spellStart"/>
-            <w:r>
-              <w:t>tektonon</w:t>
-            </w:r>
-            <w:proofErr w:type="spellEnd"/>
-            <w:r>
-              <w:t xml:space="preserve"> csak egyféle fonál nőhet</w:t>
+              <w:t>A tektonon csak egyféle fonál nőhet</w:t>
             </w:r>
           </w:p>
         </w:tc>
@@ -4686,14 +3761,12 @@
                 <w:b/>
               </w:rPr>
             </w:pPr>
-            <w:proofErr w:type="spellStart"/>
             <w:r>
               <w:rPr>
                 <w:b/>
               </w:rPr>
               <w:t>Aktorok</w:t>
             </w:r>
-            <w:proofErr w:type="spellEnd"/>
           </w:p>
         </w:tc>
         <w:tc>
@@ -4735,41 +3808,17 @@
           </w:tcPr>
           <w:p>
             <w:r>
-              <w:t xml:space="preserve">A </w:t>
-            </w:r>
-            <w:proofErr w:type="spellStart"/>
-            <w:r>
-              <w:t>tektonon</w:t>
-            </w:r>
-            <w:proofErr w:type="spellEnd"/>
-            <w:r>
-              <w:t xml:space="preserve"> szerepel egy gombatest és ebből kiinduló fonál</w:t>
-            </w:r>
-          </w:p>
-          <w:p>
-            <w:r>
-              <w:t xml:space="preserve">Egy szomszédos </w:t>
-            </w:r>
-            <w:proofErr w:type="spellStart"/>
-            <w:r>
-              <w:t>tektonon</w:t>
-            </w:r>
-            <w:proofErr w:type="spellEnd"/>
-            <w:r>
-              <w:t xml:space="preserve"> egy másik fajta gombatest és az abból induló fonál van</w:t>
-            </w:r>
-          </w:p>
-          <w:p>
-            <w:r>
-              <w:t xml:space="preserve">A szomszéd megpróbál fonalat növeszteni a </w:t>
-            </w:r>
-            <w:proofErr w:type="spellStart"/>
-            <w:r>
-              <w:t>tektonra</w:t>
-            </w:r>
-            <w:proofErr w:type="spellEnd"/>
-            <w:r>
-              <w:t xml:space="preserve"> de nem tud</w:t>
+              <w:t>A tektonon szerepel egy gombatest és ebből kiinduló fonál</w:t>
+            </w:r>
+          </w:p>
+          <w:p>
+            <w:r>
+              <w:t>Egy szomszédos tektonon egy másik fajta gombatest és az abból induló fonál van</w:t>
+            </w:r>
+          </w:p>
+          <w:p>
+            <w:r>
+              <w:t>A szomszéd megpróbál fonalat növeszteni a tektonra de nem tud</w:t>
             </w:r>
           </w:p>
         </w:tc>
@@ -4810,19 +3859,11 @@
                 <w:b/>
               </w:rPr>
             </w:pPr>
-            <w:proofErr w:type="spellStart"/>
             <w:r>
               <w:rPr>
                 <w:b/>
               </w:rPr>
-              <w:t>Use-case</w:t>
-            </w:r>
-            <w:proofErr w:type="spellEnd"/>
-            <w:r>
-              <w:rPr>
-                <w:b/>
-              </w:rPr>
-              <w:t xml:space="preserve"> neve</w:t>
+              <w:t>Use-case neve</w:t>
             </w:r>
           </w:p>
         </w:tc>
@@ -4841,43 +3882,9 @@
                 <w:numId w:val="77"/>
               </w:numPr>
             </w:pPr>
-            <w:proofErr w:type="spellStart"/>
-            <w:r>
-              <w:t>Tekton</w:t>
-            </w:r>
-            <w:proofErr w:type="spellEnd"/>
-            <w:r>
-              <w:t xml:space="preserve"> </w:t>
-            </w:r>
-            <w:proofErr w:type="spellStart"/>
-            <w:r>
-              <w:t>grows</w:t>
-            </w:r>
-            <w:proofErr w:type="spellEnd"/>
-            <w:r>
-              <w:t xml:space="preserve"> </w:t>
-            </w:r>
-            <w:proofErr w:type="spellStart"/>
-            <w:r>
-              <w:t>multiple</w:t>
-            </w:r>
-            <w:proofErr w:type="spellEnd"/>
-            <w:r>
-              <w:t xml:space="preserve"> </w:t>
-            </w:r>
-            <w:proofErr w:type="spellStart"/>
-            <w:r>
-              <w:t>kinds</w:t>
-            </w:r>
-            <w:proofErr w:type="spellEnd"/>
-            <w:r>
-              <w:t xml:space="preserve"> of </w:t>
-            </w:r>
-            <w:proofErr w:type="spellStart"/>
-            <w:r>
-              <w:t>mycelia</w:t>
-            </w:r>
-            <w:proofErr w:type="spellEnd"/>
+            <w:r>
+              <w:t>Tekton grows multiple kinds of mycelia</w:t>
+            </w:r>
           </w:p>
         </w:tc>
       </w:tr>
@@ -4915,15 +3922,7 @@
           </w:tcPr>
           <w:p>
             <w:r>
-              <w:t xml:space="preserve">A </w:t>
-            </w:r>
-            <w:proofErr w:type="spellStart"/>
-            <w:r>
-              <w:t>tektonon</w:t>
-            </w:r>
-            <w:proofErr w:type="spellEnd"/>
-            <w:r>
-              <w:t xml:space="preserve"> többféle fonál is nő</w:t>
+              <w:t>A tektonon többféle fonál is nő</w:t>
             </w:r>
           </w:p>
         </w:tc>
@@ -4942,14 +3941,12 @@
                 <w:b/>
               </w:rPr>
             </w:pPr>
-            <w:proofErr w:type="spellStart"/>
             <w:r>
               <w:rPr>
                 <w:b/>
               </w:rPr>
               <w:t>Aktorok</w:t>
             </w:r>
-            <w:proofErr w:type="spellEnd"/>
           </w:p>
         </w:tc>
         <w:tc>
@@ -4991,39 +3988,18 @@
           </w:tcPr>
           <w:p>
             <w:r>
-              <w:t xml:space="preserve">A </w:t>
-            </w:r>
-            <w:proofErr w:type="spellStart"/>
-            <w:r>
-              <w:t>tektonon</w:t>
-            </w:r>
-            <w:proofErr w:type="spellEnd"/>
-            <w:r>
-              <w:t xml:space="preserve"> szerepel egy gombatest és ebből kiinduló fonál</w:t>
-            </w:r>
-          </w:p>
-          <w:p>
-            <w:r>
-              <w:t xml:space="preserve">Egy szomszédos </w:t>
-            </w:r>
-            <w:proofErr w:type="spellStart"/>
-            <w:r>
-              <w:t>tektonon</w:t>
-            </w:r>
-            <w:proofErr w:type="spellEnd"/>
-            <w:r>
-              <w:t xml:space="preserve"> egy másik fajta gombatest és az abból induló fonál van</w:t>
-            </w:r>
-          </w:p>
-          <w:p>
-            <w:r>
-              <w:t xml:space="preserve">A szomszéd fonalat növeszt a </w:t>
-            </w:r>
-            <w:proofErr w:type="spellStart"/>
-            <w:r>
-              <w:t>tektonra</w:t>
-            </w:r>
-            <w:proofErr w:type="spellEnd"/>
+              <w:t>A tektonon szerepel egy gombatest és ebből kiinduló fonál</w:t>
+            </w:r>
+          </w:p>
+          <w:p>
+            <w:r>
+              <w:t>Egy szomszédos tektonon egy másik fajta gombatest és az abból induló fonál van</w:t>
+            </w:r>
+          </w:p>
+          <w:p>
+            <w:r>
+              <w:t>A szomszéd fonalat növeszt a tektonra</w:t>
+            </w:r>
           </w:p>
         </w:tc>
       </w:tr>
@@ -5063,19 +4039,11 @@
                 <w:b/>
               </w:rPr>
             </w:pPr>
-            <w:proofErr w:type="spellStart"/>
             <w:r>
               <w:rPr>
                 <w:b/>
               </w:rPr>
-              <w:t>Use-case</w:t>
-            </w:r>
-            <w:proofErr w:type="spellEnd"/>
-            <w:r>
-              <w:rPr>
-                <w:b/>
-              </w:rPr>
-              <w:t xml:space="preserve"> neve</w:t>
+              <w:t>Use-case neve</w:t>
             </w:r>
           </w:p>
         </w:tc>
@@ -5094,35 +4062,9 @@
                 <w:numId w:val="77"/>
               </w:numPr>
             </w:pPr>
-            <w:proofErr w:type="spellStart"/>
-            <w:r>
-              <w:t>Acid</w:t>
-            </w:r>
-            <w:proofErr w:type="spellEnd"/>
-            <w:r>
-              <w:t xml:space="preserve"> </w:t>
-            </w:r>
-            <w:proofErr w:type="spellStart"/>
-            <w:r>
-              <w:t>tekton</w:t>
-            </w:r>
-            <w:proofErr w:type="spellEnd"/>
-            <w:r>
-              <w:t xml:space="preserve"> </w:t>
-            </w:r>
-            <w:proofErr w:type="spellStart"/>
-            <w:r>
-              <w:t>kills</w:t>
-            </w:r>
-            <w:proofErr w:type="spellEnd"/>
-            <w:r>
-              <w:t xml:space="preserve"> </w:t>
-            </w:r>
-            <w:proofErr w:type="spellStart"/>
-            <w:r>
-              <w:t>mycelium</w:t>
-            </w:r>
-            <w:proofErr w:type="spellEnd"/>
+            <w:r>
+              <w:t>Acid tekton kills mycelium</w:t>
+            </w:r>
           </w:p>
         </w:tc>
       </w:tr>
@@ -5160,15 +4102,7 @@
           </w:tcPr>
           <w:p>
             <w:r>
-              <w:t xml:space="preserve">A </w:t>
-            </w:r>
-            <w:proofErr w:type="spellStart"/>
-            <w:r>
-              <w:t>tektonon</w:t>
-            </w:r>
-            <w:proofErr w:type="spellEnd"/>
-            <w:r>
-              <w:t xml:space="preserve"> annak típusa miatt elhal a fonál</w:t>
+              <w:t>A tektonon annak típusa miatt elhal a fonál</w:t>
             </w:r>
           </w:p>
         </w:tc>
@@ -5187,14 +4121,12 @@
                 <w:b/>
               </w:rPr>
             </w:pPr>
-            <w:proofErr w:type="spellStart"/>
             <w:r>
               <w:rPr>
                 <w:b/>
               </w:rPr>
               <w:t>Aktorok</w:t>
             </w:r>
-            <w:proofErr w:type="spellEnd"/>
           </w:p>
         </w:tc>
         <w:tc>
@@ -5236,13 +4168,8 @@
           </w:tcPr>
           <w:p>
             <w:r>
-              <w:t xml:space="preserve">Egy gombatest és abból kiinduló fonál szerepel a sorvasztó </w:t>
-            </w:r>
-            <w:proofErr w:type="spellStart"/>
-            <w:r>
-              <w:t>tektonon</w:t>
-            </w:r>
-            <w:proofErr w:type="spellEnd"/>
+              <w:t>Egy gombatest és abból kiinduló fonál szerepel a sorvasztó tektonon</w:t>
+            </w:r>
           </w:p>
           <w:p>
             <w:r>
@@ -5264,15 +4191,7 @@
       </w:pPr>
       <w:r>
         <w:lastRenderedPageBreak/>
-        <w:t xml:space="preserve">A </w:t>
-      </w:r>
-      <w:proofErr w:type="spellStart"/>
-      <w:r>
-        <w:t>szkeleton</w:t>
-      </w:r>
-      <w:proofErr w:type="spellEnd"/>
-      <w:r>
-        <w:t xml:space="preserve"> kezelői felületének terve, dialógusok</w:t>
+        <w:t>A szkeleton kezelői felületének terve, dialógusok</w:t>
       </w:r>
     </w:p>
     <w:p>
@@ -5288,7 +4207,6 @@
           <w:color w:val="auto"/>
         </w:rPr>
       </w:pPr>
-      <w:proofErr w:type="spellStart"/>
       <w:r>
         <w:rPr>
           <w:i w:val="0"/>
@@ -5297,7 +4215,6 @@
         </w:rPr>
         <w:t>menu</w:t>
       </w:r>
-      <w:proofErr w:type="spellEnd"/>
     </w:p>
     <w:p>
       <w:pPr>
@@ -5312,34 +4229,14 @@
           <w:color w:val="auto"/>
         </w:rPr>
       </w:pPr>
-      <w:proofErr w:type="spellStart"/>
       <w:r>
         <w:rPr>
           <w:i w:val="0"/>
           <w:iCs/>
           <w:color w:val="auto"/>
         </w:rPr>
-        <w:t>action</w:t>
+        <w:t>action -&gt; reaction</w:t>
       </w:r>
-      <w:proofErr w:type="spellEnd"/>
-      <w:r>
-        <w:rPr>
-          <w:i w:val="0"/>
-          <w:iCs/>
-          <w:color w:val="auto"/>
-        </w:rPr>
-        <w:t xml:space="preserve"> -&gt; </w:t>
-      </w:r>
-      <w:proofErr w:type="spellStart"/>
-      <w:r>
-        <w:rPr>
-          <w:i w:val="0"/>
-          <w:iCs/>
-          <w:color w:val="auto"/>
-        </w:rPr>
-        <w:t>reaction</w:t>
-      </w:r>
-      <w:proofErr w:type="spellEnd"/>
     </w:p>
     <w:p>
       <w:pPr>
@@ -5354,34 +4251,14 @@
           <w:color w:val="auto"/>
         </w:rPr>
       </w:pPr>
-      <w:proofErr w:type="spellStart"/>
       <w:r>
         <w:rPr>
           <w:i w:val="0"/>
           <w:iCs/>
           <w:color w:val="auto"/>
         </w:rPr>
-        <w:t>double</w:t>
+        <w:t>double action</w:t>
       </w:r>
-      <w:proofErr w:type="spellEnd"/>
-      <w:r>
-        <w:rPr>
-          <w:i w:val="0"/>
-          <w:iCs/>
-          <w:color w:val="auto"/>
-        </w:rPr>
-        <w:t xml:space="preserve"> </w:t>
-      </w:r>
-      <w:proofErr w:type="spellStart"/>
-      <w:r>
-        <w:rPr>
-          <w:i w:val="0"/>
-          <w:iCs/>
-          <w:color w:val="auto"/>
-        </w:rPr>
-        <w:t>action</w:t>
-      </w:r>
-      <w:proofErr w:type="spellEnd"/>
     </w:p>
     <w:p>
       <w:pPr>
@@ -5722,23 +4599,13 @@
           <w:color w:val="auto"/>
         </w:rPr>
       </w:pPr>
-      <w:proofErr w:type="spellStart"/>
       <w:r>
         <w:rPr>
           <w:i w:val="0"/>
           <w:iCs/>
           <w:color w:val="auto"/>
         </w:rPr>
-        <w:t>tekton</w:t>
-      </w:r>
-      <w:proofErr w:type="spellEnd"/>
-      <w:r>
-        <w:rPr>
-          <w:i w:val="0"/>
-          <w:iCs/>
-          <w:color w:val="auto"/>
-        </w:rPr>
-        <w:t xml:space="preserve"> eltörik</w:t>
+        <w:t>tekton eltörik</w:t>
       </w:r>
     </w:p>
     <w:p>
@@ -5754,23 +4621,13 @@
           <w:color w:val="auto"/>
         </w:rPr>
       </w:pPr>
-      <w:proofErr w:type="spellStart"/>
       <w:r>
         <w:rPr>
           <w:i w:val="0"/>
           <w:iCs/>
           <w:color w:val="auto"/>
         </w:rPr>
-        <w:t>tektonon</w:t>
-      </w:r>
-      <w:proofErr w:type="spellEnd"/>
-      <w:r>
-        <w:rPr>
-          <w:i w:val="0"/>
-          <w:iCs/>
-          <w:color w:val="auto"/>
-        </w:rPr>
-        <w:t xml:space="preserve"> nem tud nőni gomba</w:t>
+        <w:t>tektonon nem tud nőni gomba</w:t>
       </w:r>
     </w:p>
     <w:p>
@@ -5786,23 +4643,13 @@
           <w:color w:val="auto"/>
         </w:rPr>
       </w:pPr>
-      <w:proofErr w:type="spellStart"/>
       <w:r>
         <w:rPr>
           <w:i w:val="0"/>
           <w:iCs/>
           <w:color w:val="auto"/>
         </w:rPr>
-        <w:t>tektonon</w:t>
-      </w:r>
-      <w:proofErr w:type="spellEnd"/>
-      <w:r>
-        <w:rPr>
-          <w:i w:val="0"/>
-          <w:iCs/>
-          <w:color w:val="auto"/>
-        </w:rPr>
-        <w:t xml:space="preserve"> maximum 1 fonál nő</w:t>
+        <w:t>tektonon maximum 1 fonál nő</w:t>
       </w:r>
     </w:p>
     <w:p>
@@ -5818,23 +4665,13 @@
           <w:color w:val="auto"/>
         </w:rPr>
       </w:pPr>
-      <w:proofErr w:type="spellStart"/>
       <w:r>
         <w:rPr>
           <w:i w:val="0"/>
           <w:iCs/>
           <w:color w:val="auto"/>
         </w:rPr>
-        <w:t>tektonon</w:t>
-      </w:r>
-      <w:proofErr w:type="spellEnd"/>
-      <w:r>
-        <w:rPr>
-          <w:i w:val="0"/>
-          <w:iCs/>
-          <w:color w:val="auto"/>
-        </w:rPr>
-        <w:t xml:space="preserve"> több fonal is nő</w:t>
+        <w:t>tektonon több fonal is nő</w:t>
       </w:r>
     </w:p>
     <w:p>
@@ -5850,23 +4687,13 @@
           <w:color w:val="auto"/>
         </w:rPr>
       </w:pPr>
-      <w:proofErr w:type="spellStart"/>
       <w:r>
         <w:rPr>
           <w:i w:val="0"/>
           <w:iCs/>
           <w:color w:val="auto"/>
         </w:rPr>
-        <w:t>tekton</w:t>
-      </w:r>
-      <w:proofErr w:type="spellEnd"/>
-      <w:r>
-        <w:rPr>
-          <w:i w:val="0"/>
-          <w:iCs/>
-          <w:color w:val="auto"/>
-        </w:rPr>
-        <w:t xml:space="preserve"> elpusztítja a fonalat</w:t>
+        <w:t>tekton elpusztítja a fonalat</w:t>
       </w:r>
     </w:p>
     <w:p>
@@ -5892,7 +4719,41 @@
           <w:iCs/>
           <w:color w:val="auto"/>
         </w:rPr>
-        <w:t>megadott játékeset szimulálása úgy működik, hogy a konzol ablak kiírja, hogy milyen cselekvést küldtünk el a programnak, hogy hajtson végre, majd ennek bekövetkezéséről olvashatunk a következő sorban. Ezzel a módszerrel követjük végig az egész játéktesztet. Először inicializáljuk a játékteret a megfelelő szereplőkkel és körülményekkel, majd elvégezzük az akciót.</w:t>
+        <w:t xml:space="preserve">megadott játékeset szimulálása úgy működik, hogy a konzol ablak kiírja, hogy milyen cselekvést küldtünk el a programnak, hogy hajtson végre, majd ennek bekövetkezéséről olvashatunk a következő sorban. Ezzel a módszerrel követjük végig az egész játéktesztet. </w:t>
+      </w:r>
+      <w:r>
+        <w:rPr>
+          <w:i w:val="0"/>
+          <w:iCs/>
+          <w:color w:val="auto"/>
+        </w:rPr>
+        <w:t xml:space="preserve">Azt, hogy egy inputról van szó egy balról jobbra nyíl jelzi míg az elvégzett műveletet egy jobbról balra nyíl jelenti. </w:t>
+      </w:r>
+    </w:p>
+    <w:p>
+      <w:pPr>
+        <w:pStyle w:val="magyarazat"/>
+        <w:rPr>
+          <w:i w:val="0"/>
+          <w:iCs/>
+          <w:color w:val="auto"/>
+        </w:rPr>
+      </w:pPr>
+      <w:r>
+        <w:rPr>
+          <w:i w:val="0"/>
+          <w:iCs/>
+          <w:color w:val="auto"/>
+        </w:rPr>
+        <w:t>A use-case-ek használatakor e</w:t>
+      </w:r>
+      <w:r>
+        <w:rPr>
+          <w:i w:val="0"/>
+          <w:iCs/>
+          <w:color w:val="auto"/>
+        </w:rPr>
+        <w:t>lőször inicializáljuk a játékteret a megfelelő szereplőkkel és körülményekkel, majd elvégezzük az akciót.</w:t>
       </w:r>
     </w:p>
     <w:p>
@@ -5935,6 +4796,14 @@
           <w:color w:val="auto"/>
         </w:rPr>
         <w:t>tetjük.</w:t>
+      </w:r>
+      <w:r>
+        <w:rPr>
+          <w:i w:val="0"/>
+          <w:iCs/>
+          <w:color w:val="auto"/>
+        </w:rPr>
+        <w:t xml:space="preserve"> Ilyenkor szintén csak egy balról jobbra vagy jobbról balra mutató nyíl jelzi az input és output közötti különbséget.</w:t>
       </w:r>
     </w:p>
     <w:p>
@@ -8456,21 +7325,7 @@
               <w:rPr>
                 <w:kern w:val="32"/>
               </w:rPr>
-              <w:t xml:space="preserve">Tevékenység: </w:t>
-            </w:r>
-            <w:proofErr w:type="spellStart"/>
-            <w:r>
-              <w:rPr>
-                <w:kern w:val="32"/>
-              </w:rPr>
-              <w:t>Use-Case</w:t>
-            </w:r>
-            <w:proofErr w:type="spellEnd"/>
-            <w:r>
-              <w:rPr>
-                <w:kern w:val="32"/>
-              </w:rPr>
-              <w:t xml:space="preserve"> diagramok, leírások elkészítése</w:t>
+              <w:t>Tevékenység: Use-Case diagramok, leírások elkészítése</w:t>
             </w:r>
           </w:p>
         </w:tc>
@@ -8590,14 +7445,12 @@
                 <w:kern w:val="32"/>
               </w:rPr>
             </w:pPr>
-            <w:proofErr w:type="spellStart"/>
             <w:r>
               <w:rPr>
                 <w:kern w:val="32"/>
               </w:rPr>
               <w:t>Kuzmin</w:t>
             </w:r>
-            <w:proofErr w:type="spellEnd"/>
           </w:p>
           <w:p>
             <w:pPr>
@@ -8747,14 +7600,12 @@
                 <w:kern w:val="32"/>
               </w:rPr>
             </w:pPr>
-            <w:proofErr w:type="spellStart"/>
             <w:r>
               <w:rPr>
                 <w:kern w:val="32"/>
               </w:rPr>
               <w:t>Kuzmin</w:t>
             </w:r>
-            <w:proofErr w:type="spellEnd"/>
           </w:p>
         </w:tc>
         <w:tc>
@@ -9197,15 +8048,7 @@
       <w:pStyle w:val="lfej"/>
     </w:pPr>
     <w:r>
-      <w:t xml:space="preserve">5. </w:t>
-    </w:r>
-    <w:proofErr w:type="spellStart"/>
-    <w:r>
-      <w:t>Szkeleton</w:t>
-    </w:r>
-    <w:proofErr w:type="spellEnd"/>
-    <w:r>
-      <w:t xml:space="preserve"> tervezése</w:t>
+      <w:t>5. Szkeleton tervezése</w:t>
     </w:r>
     <w:r>
       <w:tab/>
@@ -9220,21 +8063,8 @@
       <w:t>15</w:t>
     </w:r>
     <w:r>
-      <w:t xml:space="preserve"> – </w:t>
+      <w:t xml:space="preserve"> – Fungorium - nullpointerexception</w:t>
     </w:r>
-    <w:proofErr w:type="spellStart"/>
-    <w:r>
-      <w:t>Fungorium</w:t>
-    </w:r>
-    <w:proofErr w:type="spellEnd"/>
-    <w:r>
-      <w:t xml:space="preserve"> - </w:t>
-    </w:r>
-    <w:proofErr w:type="spellStart"/>
-    <w:r>
-      <w:t>nullpointerexception</w:t>
-    </w:r>
-    <w:proofErr w:type="spellEnd"/>
   </w:p>
   <w:p>
     <w:pPr>

</xml_diff>